<commit_message>
Added latest Multi-Platform Report document
</commit_message>
<xml_diff>
--- a/Master Document and Reports/Multi-Platform Report.docx
+++ b/Master Document and Reports/Multi-Platform Report.docx
@@ -1,44 +1,588 @@
 
 <file path=word/document.xml><?xml version="1.0" encoding="utf-8"?>
-<w:document xmlns:wpc="http://schemas.microsoft.com/office/word/2010/wordprocessingCanvas" xmlns:cx="http://schemas.microsoft.com/office/drawing/2014/chartex" xmlns:cx1="http://schemas.microsoft.com/office/drawing/2015/9/8/chartex" xmlns:mc="http://schemas.openxmlformats.org/markup-compatibility/2006" xmlns:o="urn:schemas-microsoft-com:office:office" xmlns:r="http://schemas.openxmlformats.org/officeDocument/2006/relationships" xmlns:m="http://schemas.openxmlformats.org/officeDocument/2006/math" xmlns:v="urn:schemas-microsoft-com:vml" xmlns:wp14="http://schemas.microsoft.com/office/word/2010/wordprocessingDrawing" xmlns:wp="http://schemas.openxmlformats.org/drawingml/2006/wordprocessingDrawing" xmlns:w10="urn:schemas-microsoft-com:office:word" xmlns:w="http://schemas.openxmlformats.org/wordprocessingml/2006/main" xmlns:w14="http://schemas.microsoft.com/office/word/2010/wordml" xmlns:w15="http://schemas.microsoft.com/office/word/2012/wordml" xmlns:w16se="http://schemas.microsoft.com/office/word/2015/wordml/symex" xmlns:wpg="http://schemas.microsoft.com/office/word/2010/wordprocessingGroup" xmlns:wpi="http://schemas.microsoft.com/office/word/2010/wordprocessingInk" xmlns:wne="http://schemas.microsoft.com/office/word/2006/wordml" xmlns:wps="http://schemas.microsoft.com/office/word/2010/wordprocessingShape" mc:Ignorable="w14 w15 w16se wp14">
+<w:document xmlns:wpc="http://schemas.microsoft.com/office/word/2010/wordprocessingCanvas" xmlns:cx="http://schemas.microsoft.com/office/drawing/2014/chartex" xmlns:cx1="http://schemas.microsoft.com/office/drawing/2015/9/8/chartex" xmlns:cx2="http://schemas.microsoft.com/office/drawing/2015/10/21/chartex" xmlns:cx3="http://schemas.microsoft.com/office/drawing/2016/5/9/chartex" xmlns:cx4="http://schemas.microsoft.com/office/drawing/2016/5/10/chartex" xmlns:cx5="http://schemas.microsoft.com/office/drawing/2016/5/11/chartex" xmlns:cx6="http://schemas.microsoft.com/office/drawing/2016/5/12/chartex" xmlns:cx7="http://schemas.microsoft.com/office/drawing/2016/5/13/chartex" xmlns:cx8="http://schemas.microsoft.com/office/drawing/2016/5/14/chartex" xmlns:mc="http://schemas.openxmlformats.org/markup-compatibility/2006" xmlns:aink="http://schemas.microsoft.com/office/drawing/2016/ink" xmlns:am3d="http://schemas.microsoft.com/office/drawing/2017/model3d" xmlns:o="urn:schemas-microsoft-com:office:office" xmlns:r="http://schemas.openxmlformats.org/officeDocument/2006/relationships" xmlns:m="http://schemas.openxmlformats.org/officeDocument/2006/math" xmlns:v="urn:schemas-microsoft-com:vml" xmlns:wp14="http://schemas.microsoft.com/office/word/2010/wordprocessingDrawing" xmlns:wp="http://schemas.openxmlformats.org/drawingml/2006/wordprocessingDrawing" xmlns:w10="urn:schemas-microsoft-com:office:word" xmlns:w="http://schemas.openxmlformats.org/wordprocessingml/2006/main" xmlns:w14="http://schemas.microsoft.com/office/word/2010/wordml" xmlns:w15="http://schemas.microsoft.com/office/word/2012/wordml" xmlns:w16cex="http://schemas.microsoft.com/office/word/2018/wordml/cex" xmlns:w16cid="http://schemas.microsoft.com/office/word/2016/wordml/cid" xmlns:w16="http://schemas.microsoft.com/office/word/2018/wordml" xmlns:w16se="http://schemas.microsoft.com/office/word/2015/wordml/symex" xmlns:wpg="http://schemas.microsoft.com/office/word/2010/wordprocessingGroup" xmlns:wpi="http://schemas.microsoft.com/office/word/2010/wordprocessingInk" xmlns:wne="http://schemas.microsoft.com/office/word/2006/wordml" xmlns:wps="http://schemas.microsoft.com/office/word/2010/wordprocessingShape" mc:Ignorable="w14 w15 w16se w16cid w16 w16cex wp14">
   <w:body>
     <w:p>
-      <w:r>
-        <w:t xml:space="preserve">To make sure the website met the criteria of being capable of supporting multiple platform, I chose to go with the responsive design. This means all website elements stay in the same position and are resized to make sure they fit on all devices. </w:t>
-      </w:r>
-      <w:r>
-        <w:t>I chose this over adaptive design as the website was almost already in a state where it could easily be converted to responsive design</w:t>
+      <w:pPr>
+        <w:pStyle w:val="Heading1"/>
+      </w:pPr>
+      <w:bookmarkStart w:id="0" w:name="_Toc56023914"/>
+      <w:r>
+        <w:t>Multi</w:t>
+      </w:r>
+      <w:r>
+        <w:t>-</w:t>
+      </w:r>
+      <w:r>
+        <w:t>Platform Report</w:t>
+      </w:r>
+      <w:bookmarkEnd w:id="0"/>
+    </w:p>
+    <w:p>
+      <w:pPr>
+        <w:pStyle w:val="Heading2"/>
+      </w:pPr>
+      <w:bookmarkStart w:id="1" w:name="_Toc56023915"/>
+      <w:r>
+        <w:t>Calvin Moylan</w:t>
+      </w:r>
+      <w:bookmarkEnd w:id="1"/>
+    </w:p>
+    <w:p>
+      <w:pPr>
+        <w:pStyle w:val="Heading2"/>
+      </w:pPr>
+      <w:bookmarkStart w:id="2" w:name="_Toc56023916"/>
+      <w:r>
+        <w:t>30018702</w:t>
+      </w:r>
+      <w:bookmarkEnd w:id="2"/>
+      <w:r>
+        <w:br w:type="page"/>
+      </w:r>
+    </w:p>
+    <w:p>
+      <w:pPr>
+        <w:pStyle w:val="Heading1"/>
+      </w:pPr>
+      <w:bookmarkStart w:id="3" w:name="_Toc56023917"/>
+      <w:r>
+        <w:lastRenderedPageBreak/>
+        <w:t>Contents</w:t>
+      </w:r>
+      <w:bookmarkEnd w:id="3"/>
+    </w:p>
+    <w:p>
+      <w:pPr>
+        <w:pStyle w:val="TOC1"/>
+        <w:tabs>
+          <w:tab w:val="right" w:leader="dot" w:pos="9350"/>
+        </w:tabs>
+        <w:rPr>
+          <w:noProof/>
+        </w:rPr>
+      </w:pPr>
+      <w:r>
+        <w:fldChar w:fldCharType="begin"/>
+      </w:r>
+      <w:r>
+        <w:instrText xml:space="preserve"> TOC \o "1-3" \h \z \u </w:instrText>
+      </w:r>
+      <w:r>
+        <w:fldChar w:fldCharType="separate"/>
+      </w:r>
+      <w:hyperlink w:anchor="_Toc56023917" w:history="1">
+        <w:r>
+          <w:rPr>
+            <w:rStyle w:val="Hyperlink"/>
+            <w:noProof/>
+          </w:rPr>
+          <w:t>Contents</w:t>
+        </w:r>
+        <w:r>
+          <w:rPr>
+            <w:noProof/>
+            <w:webHidden/>
+          </w:rPr>
+          <w:tab/>
+        </w:r>
+        <w:r>
+          <w:rPr>
+            <w:noProof/>
+            <w:webHidden/>
+          </w:rPr>
+          <w:fldChar w:fldCharType="begin"/>
+        </w:r>
+        <w:r>
+          <w:rPr>
+            <w:noProof/>
+            <w:webHidden/>
+          </w:rPr>
+          <w:instrText xml:space="preserve"> PAGEREF _Toc56023917 \h </w:instrText>
+        </w:r>
+        <w:r>
+          <w:rPr>
+            <w:noProof/>
+            <w:webHidden/>
+          </w:rPr>
+        </w:r>
+        <w:r>
+          <w:rPr>
+            <w:noProof/>
+            <w:webHidden/>
+          </w:rPr>
+          <w:fldChar w:fldCharType="separate"/>
+        </w:r>
+        <w:r>
+          <w:rPr>
+            <w:noProof/>
+            <w:webHidden/>
+          </w:rPr>
+          <w:t>2</w:t>
+        </w:r>
+        <w:r>
+          <w:rPr>
+            <w:noProof/>
+            <w:webHidden/>
+          </w:rPr>
+          <w:fldChar w:fldCharType="end"/>
+        </w:r>
+      </w:hyperlink>
+    </w:p>
+    <w:p>
+      <w:pPr>
+        <w:pStyle w:val="TOC2"/>
+        <w:tabs>
+          <w:tab w:val="right" w:leader="dot" w:pos="9350"/>
+        </w:tabs>
+        <w:rPr>
+          <w:noProof/>
+        </w:rPr>
+      </w:pPr>
+      <w:hyperlink w:anchor="_Toc56023918" w:history="1">
+        <w:r>
+          <w:rPr>
+            <w:rStyle w:val="Hyperlink"/>
+            <w:noProof/>
+          </w:rPr>
+          <w:t>Supporting Multiple Platforms</w:t>
+        </w:r>
+        <w:r>
+          <w:rPr>
+            <w:noProof/>
+            <w:webHidden/>
+          </w:rPr>
+          <w:tab/>
+        </w:r>
+        <w:r>
+          <w:rPr>
+            <w:noProof/>
+            <w:webHidden/>
+          </w:rPr>
+          <w:fldChar w:fldCharType="begin"/>
+        </w:r>
+        <w:r>
+          <w:rPr>
+            <w:noProof/>
+            <w:webHidden/>
+          </w:rPr>
+          <w:instrText xml:space="preserve"> PAGEREF _Toc56023918 \h </w:instrText>
+        </w:r>
+        <w:r>
+          <w:rPr>
+            <w:noProof/>
+            <w:webHidden/>
+          </w:rPr>
+        </w:r>
+        <w:r>
+          <w:rPr>
+            <w:noProof/>
+            <w:webHidden/>
+          </w:rPr>
+          <w:fldChar w:fldCharType="separate"/>
+        </w:r>
+        <w:r>
+          <w:rPr>
+            <w:noProof/>
+            <w:webHidden/>
+          </w:rPr>
+          <w:t>3</w:t>
+        </w:r>
+        <w:r>
+          <w:rPr>
+            <w:noProof/>
+            <w:webHidden/>
+          </w:rPr>
+          <w:fldChar w:fldCharType="end"/>
+        </w:r>
+      </w:hyperlink>
+    </w:p>
+    <w:p>
+      <w:pPr>
+        <w:pStyle w:val="TOC2"/>
+        <w:tabs>
+          <w:tab w:val="right" w:leader="dot" w:pos="9350"/>
+        </w:tabs>
+        <w:rPr>
+          <w:noProof/>
+        </w:rPr>
+      </w:pPr>
+      <w:hyperlink w:anchor="_Toc56023919" w:history="1">
+        <w:r>
+          <w:rPr>
+            <w:rStyle w:val="Hyperlink"/>
+            <w:noProof/>
+          </w:rPr>
+          <w:t>Choosing Responsive vs Adaptive</w:t>
+        </w:r>
+        <w:r>
+          <w:rPr>
+            <w:noProof/>
+            <w:webHidden/>
+          </w:rPr>
+          <w:tab/>
+        </w:r>
+        <w:r>
+          <w:rPr>
+            <w:noProof/>
+            <w:webHidden/>
+          </w:rPr>
+          <w:fldChar w:fldCharType="begin"/>
+        </w:r>
+        <w:r>
+          <w:rPr>
+            <w:noProof/>
+            <w:webHidden/>
+          </w:rPr>
+          <w:instrText xml:space="preserve"> PAGEREF _Toc56023919 \h </w:instrText>
+        </w:r>
+        <w:r>
+          <w:rPr>
+            <w:noProof/>
+            <w:webHidden/>
+          </w:rPr>
+        </w:r>
+        <w:r>
+          <w:rPr>
+            <w:noProof/>
+            <w:webHidden/>
+          </w:rPr>
+          <w:fldChar w:fldCharType="separate"/>
+        </w:r>
+        <w:r>
+          <w:rPr>
+            <w:noProof/>
+            <w:webHidden/>
+          </w:rPr>
+          <w:t>3</w:t>
+        </w:r>
+        <w:r>
+          <w:rPr>
+            <w:noProof/>
+            <w:webHidden/>
+          </w:rPr>
+          <w:fldChar w:fldCharType="end"/>
+        </w:r>
+      </w:hyperlink>
+    </w:p>
+    <w:p>
+      <w:pPr>
+        <w:pStyle w:val="TOC2"/>
+        <w:tabs>
+          <w:tab w:val="right" w:leader="dot" w:pos="9350"/>
+        </w:tabs>
+        <w:rPr>
+          <w:noProof/>
+        </w:rPr>
+      </w:pPr>
+      <w:hyperlink w:anchor="_Toc56023920" w:history="1">
+        <w:r>
+          <w:rPr>
+            <w:rStyle w:val="Hyperlink"/>
+            <w:noProof/>
+          </w:rPr>
+          <w:t>Converting to a Responsive Design</w:t>
+        </w:r>
+        <w:r>
+          <w:rPr>
+            <w:noProof/>
+            <w:webHidden/>
+          </w:rPr>
+          <w:tab/>
+        </w:r>
+        <w:r>
+          <w:rPr>
+            <w:noProof/>
+            <w:webHidden/>
+          </w:rPr>
+          <w:fldChar w:fldCharType="begin"/>
+        </w:r>
+        <w:r>
+          <w:rPr>
+            <w:noProof/>
+            <w:webHidden/>
+          </w:rPr>
+          <w:instrText xml:space="preserve"> PAGEREF _Toc56023920 \h </w:instrText>
+        </w:r>
+        <w:r>
+          <w:rPr>
+            <w:noProof/>
+            <w:webHidden/>
+          </w:rPr>
+        </w:r>
+        <w:r>
+          <w:rPr>
+            <w:noProof/>
+            <w:webHidden/>
+          </w:rPr>
+          <w:fldChar w:fldCharType="separate"/>
+        </w:r>
+        <w:r>
+          <w:rPr>
+            <w:noProof/>
+            <w:webHidden/>
+          </w:rPr>
+          <w:t>3</w:t>
+        </w:r>
+        <w:r>
+          <w:rPr>
+            <w:noProof/>
+            <w:webHidden/>
+          </w:rPr>
+          <w:fldChar w:fldCharType="end"/>
+        </w:r>
+      </w:hyperlink>
+    </w:p>
+    <w:p>
+      <w:pPr>
+        <w:pStyle w:val="Heading1"/>
+      </w:pPr>
+      <w:r>
+        <w:fldChar w:fldCharType="end"/>
+      </w:r>
+      <w:r>
+        <w:br w:type="page"/>
+      </w:r>
+    </w:p>
+    <w:p>
+      <w:pPr>
+        <w:pStyle w:val="Heading2"/>
+      </w:pPr>
+      <w:bookmarkStart w:id="4" w:name="_Toc56023918"/>
+      <w:r>
+        <w:lastRenderedPageBreak/>
+        <w:t>Supporting Multiple Platforms</w:t>
+      </w:r>
+      <w:bookmarkEnd w:id="4"/>
+    </w:p>
+    <w:p>
+      <w:r>
+        <w:t xml:space="preserve">The </w:t>
+      </w:r>
+      <w:r>
+        <w:t>modern-day is filled with billions of devices connected to the internet. Each of these devices have their own size and aspect ratio</w:t>
+      </w:r>
+      <w:r>
+        <w:t>. These different sizes need to be accounted for when developing a website. This guarantees that the website is accessible to all devices and makes the website cross platform.</w:t>
+      </w:r>
+    </w:p>
+    <w:p>
+      <w:pPr>
+        <w:pStyle w:val="Heading2"/>
+      </w:pPr>
+      <w:bookmarkStart w:id="5" w:name="_Toc56023919"/>
+      <w:r>
+        <w:t>Choosing Responsive vs Adaptive</w:t>
+      </w:r>
+      <w:bookmarkEnd w:id="5"/>
+    </w:p>
+    <w:p>
+      <w:r>
+        <w:t xml:space="preserve">To make sure the website met the criteria of being capable of supporting multiple </w:t>
+      </w:r>
+      <w:r>
+        <w:t>platforms</w:t>
+      </w:r>
+      <w:r>
+        <w:t xml:space="preserve">, I chose to go with the responsive design. </w:t>
+      </w:r>
+      <w:r>
+        <w:t xml:space="preserve">I chose this over adaptive design as the </w:t>
+      </w:r>
+      <w:r>
+        <w:t xml:space="preserve">prototype </w:t>
+      </w:r>
+      <w:r>
+        <w:t>website was</w:t>
+      </w:r>
+      <w:r>
+        <w:t xml:space="preserve"> already</w:t>
+      </w:r>
+      <w:r>
+        <w:t xml:space="preserve"> almost in a state where it could easily be converted to responsive design</w:t>
       </w:r>
       <w:r>
         <w:t xml:space="preserve"> thanks to the simplistic design of the prototype</w:t>
       </w:r>
-      <w:bookmarkStart w:id="0" w:name="_GoBack"/>
-      <w:bookmarkEnd w:id="0"/>
       <w:r>
         <w:t xml:space="preserve">. </w:t>
       </w:r>
       <w:r>
-        <w:t>The website meets this requirement as it is now able to resize the element to fit on screen. This is in contrast to the prototype which didn’t have support for responsive or adaptive design which lead to element clipping out of bounds of the screen when shrunk.</w:t>
-      </w:r>
-    </w:p>
-    <w:p>
-      <w:r>
-        <w:t>I went about making the website responsive design by setting each main element a max width and setting their width to auto. This made it so they only need to be as big as need and also makes sure that each element was no too big for the screen. The biggest problem was the search table which would constantly clip once shrunk. I fixed this by making the words inside the cells wrap text which allowed the table to be shrunk even further to allow viewing on a smaller device.</w:t>
+        <w:t>This means all website elements stay in the same position and are resized to make sure they fit on all devices.</w:t>
+      </w:r>
+      <w:r>
+        <w:t xml:space="preserve"> </w:t>
+      </w:r>
+      <w:r>
+        <w:t xml:space="preserve">The website meets this requirement as </w:t>
+      </w:r>
+      <w:r>
+        <w:t xml:space="preserve">the elements are </w:t>
+      </w:r>
+      <w:r>
+        <w:t>now able to resize the element to fit on screen</w:t>
+      </w:r>
+      <w:r>
+        <w:t xml:space="preserve"> depending on the screen size</w:t>
+      </w:r>
+      <w:r>
+        <w:t xml:space="preserve">. This </w:t>
+      </w:r>
+      <w:proofErr w:type="gramStart"/>
+      <w:r>
+        <w:t>is in contrast to</w:t>
+      </w:r>
+      <w:proofErr w:type="gramEnd"/>
+      <w:r>
+        <w:t xml:space="preserve"> the prototype which didn’t have support for responsive or adaptive design which lead to element clipping out of bounds of the screen when shrunk.</w:t>
+      </w:r>
+    </w:p>
+    <w:p>
+      <w:pPr>
+        <w:pStyle w:val="Heading2"/>
+      </w:pPr>
+      <w:bookmarkStart w:id="6" w:name="_Toc56023920"/>
+      <w:r>
+        <w:t>Converting to a Responsive Design</w:t>
+      </w:r>
+      <w:bookmarkEnd w:id="6"/>
+    </w:p>
+    <w:p>
+      <w:r>
+        <w:t xml:space="preserve">I went about making the website responsive design by setting each main element a max width and setting their width to auto. This made it so they only need to be as big as need </w:t>
+      </w:r>
+      <w:r>
+        <w:t>and</w:t>
+      </w:r>
+      <w:r>
+        <w:t xml:space="preserve"> makes sure that each element was </w:t>
+      </w:r>
+      <w:r>
+        <w:t>not</w:t>
+      </w:r>
+      <w:r>
+        <w:t xml:space="preserve"> too big for the screen. The biggest problem was the search table which would constantly clip once shrunk. I fixed this by making the words inside the cells wrap text which allowed the table to be shrunk even further to allow viewing on a smaller device.</w:t>
       </w:r>
     </w:p>
     <w:p/>
     <w:sectPr>
+      <w:footerReference w:type="default" r:id="rId7"/>
       <w:pgSz w:w="12240" w:h="15840"/>
       <w:pgMar w:top="1440" w:right="1440" w:bottom="1440" w:left="1440" w:header="708" w:footer="708" w:gutter="0"/>
+      <w:pgNumType w:start="1"/>
       <w:cols w:space="708"/>
+      <w:titlePg/>
       <w:docGrid w:linePitch="360"/>
     </w:sectPr>
   </w:body>
 </w:document>
 </file>
 
+<file path=word/endnotes.xml><?xml version="1.0" encoding="utf-8"?>
+<w:endnotes xmlns:wpc="http://schemas.microsoft.com/office/word/2010/wordprocessingCanvas" xmlns:cx="http://schemas.microsoft.com/office/drawing/2014/chartex" xmlns:cx1="http://schemas.microsoft.com/office/drawing/2015/9/8/chartex" xmlns:cx2="http://schemas.microsoft.com/office/drawing/2015/10/21/chartex" xmlns:cx3="http://schemas.microsoft.com/office/drawing/2016/5/9/chartex" xmlns:cx4="http://schemas.microsoft.com/office/drawing/2016/5/10/chartex" xmlns:cx5="http://schemas.microsoft.com/office/drawing/2016/5/11/chartex" xmlns:cx6="http://schemas.microsoft.com/office/drawing/2016/5/12/chartex" xmlns:cx7="http://schemas.microsoft.com/office/drawing/2016/5/13/chartex" xmlns:cx8="http://schemas.microsoft.com/office/drawing/2016/5/14/chartex" xmlns:mc="http://schemas.openxmlformats.org/markup-compatibility/2006" xmlns:aink="http://schemas.microsoft.com/office/drawing/2016/ink" xmlns:am3d="http://schemas.microsoft.com/office/drawing/2017/model3d" xmlns:o="urn:schemas-microsoft-com:office:office" xmlns:r="http://schemas.openxmlformats.org/officeDocument/2006/relationships" xmlns:m="http://schemas.openxmlformats.org/officeDocument/2006/math" xmlns:v="urn:schemas-microsoft-com:vml" xmlns:wp14="http://schemas.microsoft.com/office/word/2010/wordprocessingDrawing" xmlns:wp="http://schemas.openxmlformats.org/drawingml/2006/wordprocessingDrawing" xmlns:w10="urn:schemas-microsoft-com:office:word" xmlns:w="http://schemas.openxmlformats.org/wordprocessingml/2006/main" xmlns:w14="http://schemas.microsoft.com/office/word/2010/wordml" xmlns:w15="http://schemas.microsoft.com/office/word/2012/wordml" xmlns:w16cex="http://schemas.microsoft.com/office/word/2018/wordml/cex" xmlns:w16cid="http://schemas.microsoft.com/office/word/2016/wordml/cid" xmlns:w16="http://schemas.microsoft.com/office/word/2018/wordml" xmlns:w16se="http://schemas.microsoft.com/office/word/2015/wordml/symex" xmlns:wpg="http://schemas.microsoft.com/office/word/2010/wordprocessingGroup" xmlns:wpi="http://schemas.microsoft.com/office/word/2010/wordprocessingInk" xmlns:wne="http://schemas.microsoft.com/office/word/2006/wordml" xmlns:wps="http://schemas.microsoft.com/office/word/2010/wordprocessingShape" mc:Ignorable="w14 w15 w16se w16cid w16 w16cex wp14">
+  <w:endnote w:type="separator" w:id="-1">
+    <w:p>
+      <w:pPr>
+        <w:spacing w:after="0" w:line="240" w:lineRule="auto"/>
+      </w:pPr>
+      <w:r>
+        <w:separator/>
+      </w:r>
+    </w:p>
+  </w:endnote>
+  <w:endnote w:type="continuationSeparator" w:id="0">
+    <w:p>
+      <w:pPr>
+        <w:spacing w:after="0" w:line="240" w:lineRule="auto"/>
+      </w:pPr>
+      <w:r>
+        <w:continuationSeparator/>
+      </w:r>
+    </w:p>
+  </w:endnote>
+</w:endnotes>
+</file>
+
+<file path=word/footer1.xml><?xml version="1.0" encoding="utf-8"?>
+<w:ftr xmlns:wpc="http://schemas.microsoft.com/office/word/2010/wordprocessingCanvas" xmlns:cx="http://schemas.microsoft.com/office/drawing/2014/chartex" xmlns:cx1="http://schemas.microsoft.com/office/drawing/2015/9/8/chartex" xmlns:cx2="http://schemas.microsoft.com/office/drawing/2015/10/21/chartex" xmlns:cx3="http://schemas.microsoft.com/office/drawing/2016/5/9/chartex" xmlns:cx4="http://schemas.microsoft.com/office/drawing/2016/5/10/chartex" xmlns:cx5="http://schemas.microsoft.com/office/drawing/2016/5/11/chartex" xmlns:cx6="http://schemas.microsoft.com/office/drawing/2016/5/12/chartex" xmlns:cx7="http://schemas.microsoft.com/office/drawing/2016/5/13/chartex" xmlns:cx8="http://schemas.microsoft.com/office/drawing/2016/5/14/chartex" xmlns:mc="http://schemas.openxmlformats.org/markup-compatibility/2006" xmlns:aink="http://schemas.microsoft.com/office/drawing/2016/ink" xmlns:am3d="http://schemas.microsoft.com/office/drawing/2017/model3d" xmlns:o="urn:schemas-microsoft-com:office:office" xmlns:r="http://schemas.openxmlformats.org/officeDocument/2006/relationships" xmlns:m="http://schemas.openxmlformats.org/officeDocument/2006/math" xmlns:v="urn:schemas-microsoft-com:vml" xmlns:wp14="http://schemas.microsoft.com/office/word/2010/wordprocessingDrawing" xmlns:wp="http://schemas.openxmlformats.org/drawingml/2006/wordprocessingDrawing" xmlns:w10="urn:schemas-microsoft-com:office:word" xmlns:w="http://schemas.openxmlformats.org/wordprocessingml/2006/main" xmlns:w14="http://schemas.microsoft.com/office/word/2010/wordml" xmlns:w15="http://schemas.microsoft.com/office/word/2012/wordml" xmlns:w16cex="http://schemas.microsoft.com/office/word/2018/wordml/cex" xmlns:w16cid="http://schemas.microsoft.com/office/word/2016/wordml/cid" xmlns:w16="http://schemas.microsoft.com/office/word/2018/wordml" xmlns:w16se="http://schemas.microsoft.com/office/word/2015/wordml/symex" xmlns:wpg="http://schemas.microsoft.com/office/word/2010/wordprocessingGroup" xmlns:wpi="http://schemas.microsoft.com/office/word/2010/wordprocessingInk" xmlns:wne="http://schemas.microsoft.com/office/word/2006/wordml" xmlns:wps="http://schemas.microsoft.com/office/word/2010/wordprocessingShape" mc:Ignorable="w14 w15 w16se w16cid w16 w16cex wp14">
+  <w:sdt>
+    <w:sdtPr>
+      <w:id w:val="-2142263984"/>
+      <w:docPartObj>
+        <w:docPartGallery w:val="Page Numbers (Bottom of Page)"/>
+        <w:docPartUnique/>
+      </w:docPartObj>
+    </w:sdtPr>
+    <w:sdtEndPr>
+      <w:rPr>
+        <w:noProof/>
+      </w:rPr>
+    </w:sdtEndPr>
+    <w:sdtContent>
+      <w:p>
+        <w:pPr>
+          <w:pStyle w:val="Footer"/>
+          <w:jc w:val="center"/>
+        </w:pPr>
+        <w:r>
+          <w:fldChar w:fldCharType="begin"/>
+        </w:r>
+        <w:r>
+          <w:instrText xml:space="preserve"> PAGE   \* MERGEFORMAT </w:instrText>
+        </w:r>
+        <w:r>
+          <w:fldChar w:fldCharType="separate"/>
+        </w:r>
+        <w:r>
+          <w:rPr>
+            <w:noProof/>
+          </w:rPr>
+          <w:t>2</w:t>
+        </w:r>
+        <w:r>
+          <w:rPr>
+            <w:noProof/>
+          </w:rPr>
+          <w:fldChar w:fldCharType="end"/>
+        </w:r>
+      </w:p>
+    </w:sdtContent>
+  </w:sdt>
+  <w:p>
+    <w:pPr>
+      <w:pStyle w:val="Footer"/>
+    </w:pPr>
+  </w:p>
+</w:ftr>
+</file>
+
+<file path=word/footnotes.xml><?xml version="1.0" encoding="utf-8"?>
+<w:footnotes xmlns:wpc="http://schemas.microsoft.com/office/word/2010/wordprocessingCanvas" xmlns:cx="http://schemas.microsoft.com/office/drawing/2014/chartex" xmlns:cx1="http://schemas.microsoft.com/office/drawing/2015/9/8/chartex" xmlns:cx2="http://schemas.microsoft.com/office/drawing/2015/10/21/chartex" xmlns:cx3="http://schemas.microsoft.com/office/drawing/2016/5/9/chartex" xmlns:cx4="http://schemas.microsoft.com/office/drawing/2016/5/10/chartex" xmlns:cx5="http://schemas.microsoft.com/office/drawing/2016/5/11/chartex" xmlns:cx6="http://schemas.microsoft.com/office/drawing/2016/5/12/chartex" xmlns:cx7="http://schemas.microsoft.com/office/drawing/2016/5/13/chartex" xmlns:cx8="http://schemas.microsoft.com/office/drawing/2016/5/14/chartex" xmlns:mc="http://schemas.openxmlformats.org/markup-compatibility/2006" xmlns:aink="http://schemas.microsoft.com/office/drawing/2016/ink" xmlns:am3d="http://schemas.microsoft.com/office/drawing/2017/model3d" xmlns:o="urn:schemas-microsoft-com:office:office" xmlns:r="http://schemas.openxmlformats.org/officeDocument/2006/relationships" xmlns:m="http://schemas.openxmlformats.org/officeDocument/2006/math" xmlns:v="urn:schemas-microsoft-com:vml" xmlns:wp14="http://schemas.microsoft.com/office/word/2010/wordprocessingDrawing" xmlns:wp="http://schemas.openxmlformats.org/drawingml/2006/wordprocessingDrawing" xmlns:w10="urn:schemas-microsoft-com:office:word" xmlns:w="http://schemas.openxmlformats.org/wordprocessingml/2006/main" xmlns:w14="http://schemas.microsoft.com/office/word/2010/wordml" xmlns:w15="http://schemas.microsoft.com/office/word/2012/wordml" xmlns:w16cex="http://schemas.microsoft.com/office/word/2018/wordml/cex" xmlns:w16cid="http://schemas.microsoft.com/office/word/2016/wordml/cid" xmlns:w16="http://schemas.microsoft.com/office/word/2018/wordml" xmlns:w16se="http://schemas.microsoft.com/office/word/2015/wordml/symex" xmlns:wpg="http://schemas.microsoft.com/office/word/2010/wordprocessingGroup" xmlns:wpi="http://schemas.microsoft.com/office/word/2010/wordprocessingInk" xmlns:wne="http://schemas.microsoft.com/office/word/2006/wordml" xmlns:wps="http://schemas.microsoft.com/office/word/2010/wordprocessingShape" mc:Ignorable="w14 w15 w16se w16cid w16 w16cex wp14">
+  <w:footnote w:type="separator" w:id="-1">
+    <w:p>
+      <w:pPr>
+        <w:spacing w:after="0" w:line="240" w:lineRule="auto"/>
+      </w:pPr>
+      <w:r>
+        <w:separator/>
+      </w:r>
+    </w:p>
+  </w:footnote>
+  <w:footnote w:type="continuationSeparator" w:id="0">
+    <w:p>
+      <w:pPr>
+        <w:spacing w:after="0" w:line="240" w:lineRule="auto"/>
+      </w:pPr>
+      <w:r>
+        <w:continuationSeparator/>
+      </w:r>
+    </w:p>
+  </w:footnote>
+</w:footnotes>
+</file>
+
 <file path=word/styles.xml><?xml version="1.0" encoding="utf-8"?>
-<w:styles xmlns:mc="http://schemas.openxmlformats.org/markup-compatibility/2006" xmlns:r="http://schemas.openxmlformats.org/officeDocument/2006/relationships" xmlns:w="http://schemas.openxmlformats.org/wordprocessingml/2006/main" xmlns:w14="http://schemas.microsoft.com/office/word/2010/wordml" xmlns:w15="http://schemas.microsoft.com/office/word/2012/wordml" xmlns:w16se="http://schemas.microsoft.com/office/word/2015/wordml/symex" mc:Ignorable="w14 w15 w16se">
+<w:styles xmlns:mc="http://schemas.openxmlformats.org/markup-compatibility/2006" xmlns:r="http://schemas.openxmlformats.org/officeDocument/2006/relationships" xmlns:w="http://schemas.openxmlformats.org/wordprocessingml/2006/main" xmlns:w14="http://schemas.microsoft.com/office/word/2010/wordml" xmlns:w15="http://schemas.microsoft.com/office/word/2012/wordml" xmlns:w16cex="http://schemas.microsoft.com/office/word/2018/wordml/cex" xmlns:w16cid="http://schemas.microsoft.com/office/word/2016/wordml/cid" xmlns:w16="http://schemas.microsoft.com/office/word/2018/wordml" xmlns:w16se="http://schemas.microsoft.com/office/word/2015/wordml/symex" mc:Ignorable="w14 w15 w16se w16cid w16 w16cex">
   <w:docDefaults>
     <w:rPrDefault>
       <w:rPr>
@@ -54,7 +598,7 @@
       </w:pPr>
     </w:pPrDefault>
   </w:docDefaults>
-  <w:latentStyles w:defLockedState="0" w:defUIPriority="99" w:defSemiHidden="0" w:defUnhideWhenUsed="0" w:defQFormat="0" w:count="371">
+  <w:latentStyles w:defLockedState="0" w:defUIPriority="99" w:defSemiHidden="0" w:defUnhideWhenUsed="0" w:defQFormat="0" w:count="376">
     <w:lsdException w:name="Normal" w:uiPriority="0" w:qFormat="1"/>
     <w:lsdException w:name="heading 1" w:uiPriority="9" w:qFormat="1"/>
     <w:lsdException w:name="heading 2" w:semiHidden="1" w:uiPriority="9" w:unhideWhenUsed="1" w:qFormat="1"/>
@@ -160,7 +704,6 @@
     <w:lsdException w:name="HTML Sample" w:semiHidden="1" w:unhideWhenUsed="1"/>
     <w:lsdException w:name="HTML Typewriter" w:semiHidden="1" w:unhideWhenUsed="1"/>
     <w:lsdException w:name="HTML Variable" w:semiHidden="1" w:unhideWhenUsed="1"/>
-    <w:lsdException w:name="Normal Table" w:semiHidden="1" w:unhideWhenUsed="1"/>
     <w:lsdException w:name="annotation subject" w:semiHidden="1" w:unhideWhenUsed="1"/>
     <w:lsdException w:name="No List" w:semiHidden="1" w:unhideWhenUsed="1"/>
     <w:lsdException w:name="Outline List 1" w:semiHidden="1" w:unhideWhenUsed="1"/>
@@ -203,11 +746,8 @@
     <w:lsdException w:name="Table Contemporary" w:semiHidden="1" w:unhideWhenUsed="1"/>
     <w:lsdException w:name="Table Elegant" w:semiHidden="1" w:unhideWhenUsed="1"/>
     <w:lsdException w:name="Table Professional" w:semiHidden="1" w:unhideWhenUsed="1"/>
-    <w:lsdException w:name="Table Subtle 1" w:semiHidden="1" w:unhideWhenUsed="1"/>
     <w:lsdException w:name="Table Subtle 2" w:semiHidden="1" w:unhideWhenUsed="1"/>
     <w:lsdException w:name="Table Web 1" w:semiHidden="1" w:unhideWhenUsed="1"/>
-    <w:lsdException w:name="Table Web 2" w:semiHidden="1" w:unhideWhenUsed="1"/>
-    <w:lsdException w:name="Table Web 3" w:semiHidden="1" w:unhideWhenUsed="1"/>
     <w:lsdException w:name="Balloon Text" w:semiHidden="1" w:unhideWhenUsed="1"/>
     <w:lsdException w:name="Table Grid" w:uiPriority="39"/>
     <w:lsdException w:name="Table Theme" w:semiHidden="1" w:unhideWhenUsed="1"/>
@@ -426,10 +966,58 @@
     <w:lsdException w:name="List Table 5 Dark Accent 6" w:uiPriority="50"/>
     <w:lsdException w:name="List Table 6 Colorful Accent 6" w:uiPriority="51"/>
     <w:lsdException w:name="List Table 7 Colorful Accent 6" w:uiPriority="52"/>
+    <w:lsdException w:name="Mention" w:semiHidden="1" w:unhideWhenUsed="1"/>
+    <w:lsdException w:name="Smart Hyperlink" w:semiHidden="1" w:unhideWhenUsed="1"/>
+    <w:lsdException w:name="Hashtag" w:semiHidden="1" w:unhideWhenUsed="1"/>
+    <w:lsdException w:name="Unresolved Mention" w:semiHidden="1" w:unhideWhenUsed="1"/>
+    <w:lsdException w:name="Smart Link" w:semiHidden="1" w:unhideWhenUsed="1"/>
   </w:latentStyles>
   <w:style w:type="paragraph" w:default="1" w:styleId="Normal">
     <w:name w:val="Normal"/>
     <w:qFormat/>
+  </w:style>
+  <w:style w:type="paragraph" w:styleId="Heading1">
+    <w:name w:val="heading 1"/>
+    <w:basedOn w:val="Normal"/>
+    <w:next w:val="Normal"/>
+    <w:link w:val="Heading1Char"/>
+    <w:uiPriority w:val="9"/>
+    <w:qFormat/>
+    <w:rsid w:val="008B5EA1"/>
+    <w:pPr>
+      <w:keepNext/>
+      <w:keepLines/>
+      <w:spacing w:before="240" w:after="0"/>
+      <w:outlineLvl w:val="0"/>
+    </w:pPr>
+    <w:rPr>
+      <w:rFonts w:asciiTheme="majorHAnsi" w:eastAsiaTheme="majorEastAsia" w:hAnsiTheme="majorHAnsi" w:cstheme="majorBidi"/>
+      <w:color w:val="2E74B5" w:themeColor="accent1" w:themeShade="BF"/>
+      <w:sz w:val="32"/>
+      <w:szCs w:val="32"/>
+    </w:rPr>
+  </w:style>
+  <w:style w:type="paragraph" w:styleId="Heading2">
+    <w:name w:val="heading 2"/>
+    <w:basedOn w:val="Normal"/>
+    <w:next w:val="Normal"/>
+    <w:link w:val="Heading2Char"/>
+    <w:uiPriority w:val="9"/>
+    <w:unhideWhenUsed/>
+    <w:qFormat/>
+    <w:rsid w:val="002124E8"/>
+    <w:pPr>
+      <w:keepNext/>
+      <w:keepLines/>
+      <w:spacing w:before="40" w:after="0"/>
+      <w:outlineLvl w:val="1"/>
+    </w:pPr>
+    <w:rPr>
+      <w:rFonts w:asciiTheme="majorHAnsi" w:eastAsiaTheme="majorEastAsia" w:hAnsiTheme="majorHAnsi" w:cstheme="majorBidi"/>
+      <w:color w:val="2E74B5" w:themeColor="accent1" w:themeShade="BF"/>
+      <w:sz w:val="26"/>
+      <w:szCs w:val="26"/>
+    </w:rPr>
   </w:style>
   <w:style w:type="character" w:default="1" w:styleId="DefaultParagraphFont">
     <w:name w:val="Default Paragraph Font"/>
@@ -457,6 +1045,112 @@
     <w:uiPriority w:val="99"/>
     <w:semiHidden/>
     <w:unhideWhenUsed/>
+  </w:style>
+  <w:style w:type="character" w:customStyle="1" w:styleId="Heading1Char">
+    <w:name w:val="Heading 1 Char"/>
+    <w:basedOn w:val="DefaultParagraphFont"/>
+    <w:link w:val="Heading1"/>
+    <w:uiPriority w:val="9"/>
+    <w:rsid w:val="008B5EA1"/>
+    <w:rPr>
+      <w:rFonts w:asciiTheme="majorHAnsi" w:eastAsiaTheme="majorEastAsia" w:hAnsiTheme="majorHAnsi" w:cstheme="majorBidi"/>
+      <w:color w:val="2E74B5" w:themeColor="accent1" w:themeShade="BF"/>
+      <w:sz w:val="32"/>
+      <w:szCs w:val="32"/>
+    </w:rPr>
+  </w:style>
+  <w:style w:type="character" w:customStyle="1" w:styleId="Heading2Char">
+    <w:name w:val="Heading 2 Char"/>
+    <w:basedOn w:val="DefaultParagraphFont"/>
+    <w:link w:val="Heading2"/>
+    <w:uiPriority w:val="9"/>
+    <w:rsid w:val="002124E8"/>
+    <w:rPr>
+      <w:rFonts w:asciiTheme="majorHAnsi" w:eastAsiaTheme="majorEastAsia" w:hAnsiTheme="majorHAnsi" w:cstheme="majorBidi"/>
+      <w:color w:val="2E74B5" w:themeColor="accent1" w:themeShade="BF"/>
+      <w:sz w:val="26"/>
+      <w:szCs w:val="26"/>
+    </w:rPr>
+  </w:style>
+  <w:style w:type="paragraph" w:styleId="TOC1">
+    <w:name w:val="toc 1"/>
+    <w:basedOn w:val="Normal"/>
+    <w:next w:val="Normal"/>
+    <w:autoRedefine/>
+    <w:uiPriority w:val="39"/>
+    <w:unhideWhenUsed/>
+    <w:rsid w:val="003C4AE7"/>
+    <w:pPr>
+      <w:spacing w:after="100"/>
+    </w:pPr>
+  </w:style>
+  <w:style w:type="paragraph" w:styleId="TOC2">
+    <w:name w:val="toc 2"/>
+    <w:basedOn w:val="Normal"/>
+    <w:next w:val="Normal"/>
+    <w:autoRedefine/>
+    <w:uiPriority w:val="39"/>
+    <w:unhideWhenUsed/>
+    <w:rsid w:val="003C4AE7"/>
+    <w:pPr>
+      <w:spacing w:after="100"/>
+      <w:ind w:left="220"/>
+    </w:pPr>
+  </w:style>
+  <w:style w:type="character" w:styleId="Hyperlink">
+    <w:name w:val="Hyperlink"/>
+    <w:basedOn w:val="DefaultParagraphFont"/>
+    <w:uiPriority w:val="99"/>
+    <w:unhideWhenUsed/>
+    <w:rsid w:val="003C4AE7"/>
+    <w:rPr>
+      <w:color w:val="0563C1" w:themeColor="hyperlink"/>
+      <w:u w:val="single"/>
+    </w:rPr>
+  </w:style>
+  <w:style w:type="paragraph" w:styleId="Header">
+    <w:name w:val="header"/>
+    <w:basedOn w:val="Normal"/>
+    <w:link w:val="HeaderChar"/>
+    <w:uiPriority w:val="99"/>
+    <w:unhideWhenUsed/>
+    <w:rsid w:val="001F0B99"/>
+    <w:pPr>
+      <w:tabs>
+        <w:tab w:val="center" w:pos="4513"/>
+        <w:tab w:val="right" w:pos="9026"/>
+      </w:tabs>
+      <w:spacing w:after="0" w:line="240" w:lineRule="auto"/>
+    </w:pPr>
+  </w:style>
+  <w:style w:type="character" w:customStyle="1" w:styleId="HeaderChar">
+    <w:name w:val="Header Char"/>
+    <w:basedOn w:val="DefaultParagraphFont"/>
+    <w:link w:val="Header"/>
+    <w:uiPriority w:val="99"/>
+    <w:rsid w:val="001F0B99"/>
+  </w:style>
+  <w:style w:type="paragraph" w:styleId="Footer">
+    <w:name w:val="footer"/>
+    <w:basedOn w:val="Normal"/>
+    <w:link w:val="FooterChar"/>
+    <w:uiPriority w:val="99"/>
+    <w:unhideWhenUsed/>
+    <w:rsid w:val="001F0B99"/>
+    <w:pPr>
+      <w:tabs>
+        <w:tab w:val="center" w:pos="4513"/>
+        <w:tab w:val="right" w:pos="9026"/>
+      </w:tabs>
+      <w:spacing w:after="0" w:line="240" w:lineRule="auto"/>
+    </w:pPr>
+  </w:style>
+  <w:style w:type="character" w:customStyle="1" w:styleId="FooterChar">
+    <w:name w:val="Footer Char"/>
+    <w:basedOn w:val="DefaultParagraphFont"/>
+    <w:link w:val="Footer"/>
+    <w:uiPriority w:val="99"/>
+    <w:rsid w:val="001F0B99"/>
   </w:style>
 </w:styles>
 </file>
@@ -720,4 +1414,16 @@
     </a:ext>
   </a:extLst>
 </a:theme>
+</file>
+
+<file path=customXml/item1.xml><?xml version="1.0" encoding="utf-8"?>
+<b:Sources xmlns:b="http://schemas.openxmlformats.org/officeDocument/2006/bibliography" xmlns="http://schemas.openxmlformats.org/officeDocument/2006/bibliography" SelectedStyle="\APASixthEditionOfficeOnline.xsl" StyleName="APA" Version="6"/>
+</file>
+
+<file path=customXml/itemProps1.xml><?xml version="1.0" encoding="utf-8"?>
+<ds:datastoreItem xmlns:ds="http://schemas.openxmlformats.org/officeDocument/2006/customXml" ds:itemID="{80D0A9AE-EE9D-4E83-87F0-E9D49A802509}">
+  <ds:schemaRefs>
+    <ds:schemaRef ds:uri="http://schemas.openxmlformats.org/officeDocument/2006/bibliography"/>
+  </ds:schemaRefs>
+</ds:datastoreItem>
 </file>
</xml_diff>